<commit_message>
Update programme to version 3
</commit_message>
<xml_diff>
--- a/resources/2023_london_conference_programme.docx
+++ b/resources/2023_london_conference_programme.docx
@@ -32,7 +32,16 @@
           <w:sz w:val="52"/>
           <w:szCs w:val="36"/>
         </w:rPr>
-        <w:t xml:space="preserve">The Divine </w:t>
+        <w:t>A</w:t>
+      </w:r>
+      <w:r>
+        <w:rPr>
+          <w:rFonts w:ascii="Candara" w:eastAsia="Tw Cen MT" w:hAnsi="Candara" w:cs="Tw Cen MT"/>
+          <w:b/>
+          <w:sz w:val="52"/>
+          <w:szCs w:val="36"/>
+        </w:rPr>
+        <w:t xml:space="preserve"> Divine </w:t>
       </w:r>
       <w:r>
         <w:rPr>
@@ -434,7 +443,7 @@
     <w:tbl>
       <w:tblPr>
         <w:tblStyle w:val="TableGrid"/>
-        <w:tblW w:w="14755" w:type="dxa"/>
+        <w:tblW w:w="14845" w:type="dxa"/>
         <w:tblInd w:w="275" w:type="dxa"/>
         <w:tblCellMar>
           <w:top w:w="91" w:type="dxa"/>
@@ -448,7 +457,7 @@
         <w:gridCol w:w="1207"/>
         <w:gridCol w:w="4262"/>
         <w:gridCol w:w="4262"/>
-        <w:gridCol w:w="4262"/>
+        <w:gridCol w:w="4352"/>
       </w:tblGrid>
       <w:tr>
         <w:trPr>
@@ -582,7 +591,7 @@
         </w:tc>
         <w:tc>
           <w:tcPr>
-            <w:tcW w:w="4262" w:type="dxa"/>
+            <w:tcW w:w="4352" w:type="dxa"/>
             <w:tcBorders>
               <w:top w:val="single" w:sz="12" w:space="0" w:color="000000"/>
               <w:left w:val="single" w:sz="8" w:space="0" w:color="000000"/>
@@ -761,7 +770,7 @@
         </w:tc>
         <w:tc>
           <w:tcPr>
-            <w:tcW w:w="4262" w:type="dxa"/>
+            <w:tcW w:w="4352" w:type="dxa"/>
             <w:tcBorders>
               <w:top w:val="single" w:sz="4" w:space="0" w:color="auto"/>
               <w:left w:val="single" w:sz="4" w:space="0" w:color="auto"/>
@@ -1124,7 +1133,7 @@
         </w:tc>
         <w:tc>
           <w:tcPr>
-            <w:tcW w:w="4262" w:type="dxa"/>
+            <w:tcW w:w="4352" w:type="dxa"/>
             <w:tcBorders>
               <w:top w:val="single" w:sz="4" w:space="0" w:color="auto"/>
               <w:left w:val="single" w:sz="4" w:space="0" w:color="auto"/>
@@ -1720,7 +1729,7 @@
         </w:tc>
         <w:tc>
           <w:tcPr>
-            <w:tcW w:w="4262" w:type="dxa"/>
+            <w:tcW w:w="4352" w:type="dxa"/>
             <w:tcBorders>
               <w:top w:val="single" w:sz="4" w:space="0" w:color="auto"/>
               <w:left w:val="single" w:sz="4" w:space="0" w:color="auto"/>
@@ -1789,11 +1798,20 @@
             </w:r>
             <w:r>
               <w:rPr>
-                <w:rFonts w:ascii="Microsoft YaHei" w:eastAsia="Microsoft YaHei" w:hAnsi="Microsoft YaHei" w:cs="SimSun"/>
+                <w:rFonts w:ascii="Microsoft YaHei" w:eastAsia="Microsoft YaHei" w:hAnsi="Microsoft YaHei" w:cs="SimSun" w:hint="eastAsia"/>
                 <w:color w:val="FFFFFF"/>
                 <w:sz w:val="22"/>
                 <w:lang w:eastAsia="zh-CN"/>
               </w:rPr>
+              <w:t>去</w:t>
+            </w:r>
+            <w:r>
+              <w:rPr>
+                <w:rFonts w:ascii="Microsoft YaHei" w:eastAsia="Microsoft YaHei" w:hAnsi="Microsoft YaHei" w:cs="SimSun"/>
+                <w:color w:val="FFFFFF"/>
+                <w:sz w:val="22"/>
+                <w:lang w:eastAsia="zh-CN"/>
+              </w:rPr>
               <w:t>运用</w:t>
             </w:r>
             <w:r>
@@ -1807,12 +1825,21 @@
             </w:r>
             <w:r>
               <w:rPr>
-                <w:rFonts w:ascii="Microsoft YaHei" w:eastAsia="Microsoft YaHei" w:hAnsi="Microsoft YaHei" w:cs="SimSun"/>
+                <w:rFonts w:ascii="Microsoft YaHei" w:eastAsia="Microsoft YaHei" w:hAnsi="Microsoft YaHei" w:cs="SimSun" w:hint="eastAsia"/>
                 <w:color w:val="FFFFFF"/>
                 <w:sz w:val="22"/>
                 <w:lang w:eastAsia="zh-CN"/>
               </w:rPr>
-              <w:t>能力</w:t>
+              <w:t>大</w:t>
+            </w:r>
+            <w:r>
+              <w:rPr>
+                <w:rFonts w:ascii="Microsoft YaHei" w:eastAsia="Microsoft YaHei" w:hAnsi="Microsoft YaHei" w:cs="SimSun"/>
+                <w:color w:val="FFFFFF"/>
+                <w:sz w:val="22"/>
+                <w:lang w:eastAsia="zh-CN"/>
+              </w:rPr>
+              <w:t>能</w:t>
             </w:r>
             <w:r>
               <w:rPr>
@@ -2049,7 +2076,7 @@
         </w:tc>
         <w:tc>
           <w:tcPr>
-            <w:tcW w:w="12786" w:type="dxa"/>
+            <w:tcW w:w="12876" w:type="dxa"/>
             <w:gridSpan w:val="3"/>
             <w:tcBorders>
               <w:top w:val="single" w:sz="4" w:space="0" w:color="auto"/>
@@ -2490,7 +2517,7 @@
         </w:tc>
         <w:tc>
           <w:tcPr>
-            <w:tcW w:w="4262" w:type="dxa"/>
+            <w:tcW w:w="4352" w:type="dxa"/>
             <w:tcBorders>
               <w:top w:val="single" w:sz="4" w:space="0" w:color="auto"/>
               <w:left w:val="single" w:sz="4" w:space="0" w:color="auto"/>
@@ -2523,10 +2550,19 @@
               <w:rPr>
                 <w:rFonts w:ascii="Microsoft YaHei" w:eastAsia="Microsoft YaHei" w:hAnsi="Microsoft YaHei" w:cs="Tw Cen MT"/>
                 <w:b/>
-                <w:color w:val="000000"/>
-                <w:sz w:val="22"/>
-              </w:rPr>
-              <w:t>Worship in Our Daily Lives</w:t>
+                <w:color w:val="auto"/>
+                <w:sz w:val="22"/>
+              </w:rPr>
+              <w:t>Wo</w:t>
+            </w:r>
+            <w:r>
+              <w:rPr>
+                <w:rFonts w:ascii="Microsoft YaHei" w:eastAsia="Microsoft YaHei" w:hAnsi="Microsoft YaHei" w:cs="Tw Cen MT"/>
+                <w:b/>
+                <w:color w:val="000000"/>
+                <w:sz w:val="22"/>
+              </w:rPr>
+              <w:t>rship in Our Daily Lives</w:t>
             </w:r>
             <w:r>
               <w:rPr>
@@ -2560,6 +2596,7 @@
             <w:r>
               <w:rPr>
                 <w:rFonts w:ascii="Microsoft YaHei" w:eastAsia="Microsoft YaHei" w:hAnsi="Microsoft YaHei" w:cs="SimSun"/>
+                <w:color w:val="auto"/>
                 <w:sz w:val="22"/>
                 <w:lang w:eastAsia="zh-CN"/>
               </w:rPr>
@@ -2569,6 +2606,7 @@
               <w:rPr>
                 <w:rFonts w:ascii="Microsoft YaHei" w:eastAsia="Microsoft YaHei" w:hAnsi="Microsoft YaHei" w:cs="SimSun"/>
                 <w:b/>
+                <w:color w:val="auto"/>
                 <w:sz w:val="22"/>
                 <w:lang w:eastAsia="zh-CN"/>
               </w:rPr>
@@ -2586,6 +2624,7 @@
             <w:r>
               <w:rPr>
                 <w:rFonts w:ascii="Microsoft YaHei" w:eastAsia="Microsoft YaHei" w:hAnsi="Microsoft YaHei" w:cs="SimSun"/>
+                <w:color w:val="auto"/>
                 <w:sz w:val="22"/>
                 <w:lang w:eastAsia="zh-CN"/>
               </w:rPr>
@@ -2707,7 +2746,7 @@
         </w:tc>
         <w:tc>
           <w:tcPr>
-            <w:tcW w:w="4262" w:type="dxa"/>
+            <w:tcW w:w="4352" w:type="dxa"/>
             <w:tcBorders>
               <w:top w:val="single" w:sz="4" w:space="0" w:color="auto"/>
               <w:left w:val="single" w:sz="4" w:space="0" w:color="auto"/>
@@ -2767,7 +2806,24 @@
                 <w:color w:val="000000"/>
                 <w:sz w:val="22"/>
               </w:rPr>
-              <w:t xml:space="preserve"> - Raymond Wang, Daniel Leo and Zhu Shao </w:t>
+              <w:t xml:space="preserve"> </w:t>
+            </w:r>
+            <w:r>
+              <w:rPr>
+                <w:rFonts w:ascii="Microsoft YaHei" w:eastAsia="Microsoft YaHei" w:hAnsi="Microsoft YaHei" w:cs="Tw Cen MT" w:hint="eastAsia"/>
+                <w:color w:val="000000"/>
+                <w:sz w:val="22"/>
+                <w:lang w:eastAsia="zh-CN"/>
+              </w:rPr>
+              <w:t>（</w:t>
+            </w:r>
+            <w:r>
+              <w:rPr>
+                <w:rFonts w:ascii="Microsoft YaHei" w:eastAsia="Microsoft YaHei" w:hAnsi="Microsoft YaHei" w:cs="Tw Cen MT"/>
+                <w:color w:val="000000"/>
+                <w:sz w:val="22"/>
+              </w:rPr>
+              <w:t xml:space="preserve">Raymond Wang, Daniel Leo and Zhu Shao </w:t>
             </w:r>
             <w:proofErr w:type="spellStart"/>
             <w:r>
@@ -2793,7 +2849,24 @@
                 <w:color w:val="000000"/>
                 <w:sz w:val="22"/>
               </w:rPr>
-              <w:t xml:space="preserve">+ EFGCC worship team </w:t>
+              <w:t>+ EFGCC worship team</w:t>
+            </w:r>
+            <w:r>
+              <w:rPr>
+                <w:rFonts w:ascii="Microsoft YaHei" w:eastAsia="Microsoft YaHei" w:hAnsi="Microsoft YaHei" w:cs="Tw Cen MT" w:hint="eastAsia"/>
+                <w:color w:val="000000"/>
+                <w:sz w:val="22"/>
+                <w:lang w:eastAsia="zh-CN"/>
+              </w:rPr>
+              <w:t>）</w:t>
+            </w:r>
+            <w:r>
+              <w:rPr>
+                <w:rFonts w:ascii="Microsoft YaHei" w:eastAsia="Microsoft YaHei" w:hAnsi="Microsoft YaHei" w:cs="Tw Cen MT"/>
+                <w:color w:val="000000"/>
+                <w:sz w:val="22"/>
+              </w:rPr>
+              <w:t xml:space="preserve"> </w:t>
             </w:r>
             <w:r>
               <w:rPr>
@@ -2820,7 +2893,7 @@
             <w:r>
               <w:rPr>
                 <w:rFonts w:ascii="Microsoft YaHei" w:eastAsia="Microsoft YaHei" w:hAnsi="Microsoft YaHei" w:cs="SimSun"/>
-                <w:color w:val="000000"/>
+                <w:color w:val="auto"/>
                 <w:sz w:val="22"/>
                 <w:lang w:eastAsia="zh-CN"/>
               </w:rPr>
@@ -2858,17 +2931,88 @@
             </w:r>
             <w:r>
               <w:rPr>
-                <w:rFonts w:ascii="Microsoft YaHei" w:eastAsia="Microsoft YaHei" w:hAnsi="Microsoft YaHei" w:cs="SimSun"/>
-                <w:color w:val="000000"/>
-                <w:sz w:val="22"/>
-                <w:lang w:eastAsia="zh-CN"/>
-              </w:rPr>
-              <w:t>-</w:t>
-            </w:r>
-            <w:r>
-              <w:rPr>
-                <w:rFonts w:ascii="Microsoft YaHei" w:eastAsia="Microsoft YaHei" w:hAnsi="Microsoft YaHei" w:cs="SimSun"/>
-                <w:b/>
+                <w:rFonts w:ascii="Microsoft YaHei" w:eastAsia="Microsoft YaHei" w:hAnsi="Microsoft YaHei" w:cs="SimSun" w:hint="eastAsia"/>
+                <w:color w:val="000000"/>
+                <w:sz w:val="22"/>
+                <w:lang w:eastAsia="zh-CN"/>
+              </w:rPr>
+              <w:t>（</w:t>
+            </w:r>
+            <w:r>
+              <w:rPr>
+                <w:rFonts w:ascii="Microsoft YaHei" w:eastAsia="Microsoft YaHei" w:hAnsi="Microsoft YaHei" w:cs="SimSun"/>
+                <w:color w:val="000000"/>
+                <w:sz w:val="22"/>
+                <w:lang w:eastAsia="zh-CN"/>
+              </w:rPr>
+              <w:t>王玉</w:t>
+            </w:r>
+            <w:r>
+              <w:rPr>
+                <w:rFonts w:ascii="Microsoft YaHei" w:eastAsia="Microsoft YaHei" w:hAnsi="Microsoft YaHei" w:cs="SimSun"/>
+                <w:color w:val="000000"/>
+                <w:sz w:val="22"/>
+                <w:lang w:eastAsia="zh-CN"/>
+              </w:rPr>
+              <w:t>传道</w:t>
+            </w:r>
+            <w:r>
+              <w:rPr>
+                <w:rFonts w:ascii="Microsoft YaHei" w:eastAsia="Microsoft YaHei" w:hAnsi="Microsoft YaHei" w:cs="SimSun"/>
+                <w:color w:val="000000"/>
+                <w:sz w:val="22"/>
+                <w:lang w:eastAsia="zh-CN"/>
+              </w:rPr>
+              <w:t>、罗俊辉</w:t>
+            </w:r>
+            <w:r>
+              <w:rPr>
+                <w:rFonts w:ascii="Microsoft YaHei" w:eastAsia="Microsoft YaHei" w:hAnsi="Microsoft YaHei" w:cs="SimSun"/>
+                <w:color w:val="000000"/>
+                <w:sz w:val="22"/>
+                <w:lang w:eastAsia="zh-CN"/>
+              </w:rPr>
+              <w:t>老师</w:t>
+            </w:r>
+            <w:r>
+              <w:rPr>
+                <w:rFonts w:ascii="Microsoft YaHei" w:eastAsia="Microsoft YaHei" w:hAnsi="Microsoft YaHei" w:cs="SimSun"/>
+                <w:color w:val="000000"/>
+                <w:sz w:val="22"/>
+                <w:lang w:eastAsia="zh-CN"/>
+              </w:rPr>
+              <w:t>、朱绍恩</w:t>
+            </w:r>
+            <w:r>
+              <w:rPr>
+                <w:rFonts w:ascii="Microsoft YaHei" w:eastAsia="Microsoft YaHei" w:hAnsi="Microsoft YaHei" w:cs="SimSun"/>
+                <w:color w:val="000000"/>
+                <w:sz w:val="22"/>
+                <w:lang w:eastAsia="zh-CN"/>
+              </w:rPr>
+              <w:t>牧师</w:t>
+            </w:r>
+            <w:r>
+              <w:rPr>
+                <w:rFonts w:ascii="Microsoft YaHei" w:eastAsia="Microsoft YaHei" w:hAnsi="Microsoft YaHei" w:cs="SimSun"/>
+                <w:color w:val="000000"/>
+                <w:sz w:val="22"/>
+                <w:lang w:eastAsia="zh-CN"/>
+              </w:rPr>
+              <w:t>与以琳敬拜队</w:t>
+            </w:r>
+            <w:r>
+              <w:rPr>
+                <w:rFonts w:ascii="Microsoft YaHei" w:eastAsia="Microsoft YaHei" w:hAnsi="Microsoft YaHei" w:cs="SimSun" w:hint="eastAsia"/>
+                <w:color w:val="000000"/>
+                <w:sz w:val="22"/>
+                <w:lang w:eastAsia="zh-CN"/>
+              </w:rPr>
+              <w:t>）-</w:t>
+            </w:r>
+            <w:r>
+              <w:rPr>
+                <w:rFonts w:ascii="Microsoft YaHei" w:eastAsia="Microsoft YaHei" w:hAnsi="Microsoft YaHei" w:cs="SimSun"/>
                 <w:color w:val="000000"/>
                 <w:sz w:val="22"/>
                 <w:lang w:eastAsia="zh-CN"/>
@@ -2882,16 +3026,7 @@
                 <w:sz w:val="22"/>
                 <w:lang w:eastAsia="zh-CN"/>
               </w:rPr>
-              <w:t>王玉、罗俊辉、朱绍恩与以琳敬拜队</w:t>
-            </w:r>
-            <w:r>
-              <w:rPr>
-                <w:rFonts w:ascii="Microsoft YaHei" w:eastAsia="Microsoft YaHei" w:hAnsi="Microsoft YaHei" w:cs="SimSun"/>
-                <w:color w:val="000000"/>
-                <w:sz w:val="22"/>
-                <w:lang w:eastAsia="zh-CN"/>
-              </w:rPr>
-              <w:t>（主堂）</w:t>
+              <w:t>主堂</w:t>
             </w:r>
           </w:p>
         </w:tc>
@@ -3150,6 +3285,7 @@
             <w:r>
               <w:rPr>
                 <w:rFonts w:ascii="Microsoft YaHei" w:eastAsia="Microsoft YaHei" w:hAnsi="Microsoft YaHei" w:cs="SimSun"/>
+                <w:b/>
                 <w:color w:val="FFFF00"/>
                 <w:sz w:val="22"/>
                 <w:lang w:eastAsia="zh-CN"/>
@@ -3250,6 +3386,7 @@
             <w:r>
               <w:rPr>
                 <w:rFonts w:ascii="Microsoft YaHei" w:eastAsia="Microsoft YaHei" w:hAnsi="Microsoft YaHei" w:cs="SimSun"/>
+                <w:color w:val="auto"/>
                 <w:sz w:val="22"/>
                 <w:lang w:eastAsia="zh-CN"/>
               </w:rPr>
@@ -3258,6 +3395,7 @@
             <w:r>
               <w:rPr>
                 <w:rFonts w:ascii="Microsoft YaHei" w:eastAsia="Microsoft YaHei" w:hAnsi="Microsoft YaHei"/>
+                <w:color w:val="auto"/>
                 <w:sz w:val="22"/>
                 <w:lang w:eastAsia="zh-CN"/>
               </w:rPr>
@@ -3267,6 +3405,7 @@
               <w:rPr>
                 <w:rFonts w:ascii="Microsoft YaHei" w:eastAsia="Microsoft YaHei" w:hAnsi="Microsoft YaHei"/>
                 <w:b/>
+                <w:color w:val="auto"/>
                 <w:sz w:val="22"/>
                 <w:lang w:eastAsia="zh-CN"/>
               </w:rPr>
@@ -3276,6 +3415,7 @@
               <w:rPr>
                 <w:rFonts w:ascii="Microsoft YaHei" w:eastAsia="Microsoft YaHei" w:hAnsi="Microsoft YaHei"/>
                 <w:b/>
+                <w:color w:val="auto"/>
                 <w:sz w:val="22"/>
                 <w:lang w:eastAsia="zh-CN"/>
               </w:rPr>
@@ -3285,6 +3425,7 @@
               <w:rPr>
                 <w:rFonts w:ascii="Microsoft YaHei" w:eastAsia="Microsoft YaHei" w:hAnsi="Microsoft YaHei" w:cs="SimSun"/>
                 <w:b/>
+                <w:color w:val="auto"/>
                 <w:sz w:val="22"/>
                 <w:lang w:eastAsia="zh-CN"/>
               </w:rPr>
@@ -3294,6 +3435,7 @@
               <w:rPr>
                 <w:rFonts w:ascii="Microsoft YaHei" w:eastAsia="Microsoft YaHei" w:hAnsi="Microsoft YaHei" w:cs="SimSun"/>
                 <w:b/>
+                <w:color w:val="auto"/>
                 <w:sz w:val="22"/>
                 <w:lang w:eastAsia="zh-CN"/>
               </w:rPr>
@@ -3303,6 +3445,7 @@
               <w:rPr>
                 <w:rFonts w:ascii="Microsoft YaHei" w:eastAsia="Microsoft YaHei" w:hAnsi="Microsoft YaHei" w:cs="SimSun"/>
                 <w:b/>
+                <w:color w:val="auto"/>
                 <w:sz w:val="22"/>
                 <w:lang w:eastAsia="zh-CN"/>
               </w:rPr>
@@ -3311,6 +3454,7 @@
             <w:r>
               <w:rPr>
                 <w:rFonts w:ascii="Microsoft YaHei" w:eastAsia="Microsoft YaHei" w:hAnsi="Microsoft YaHei" w:cs="SimSun"/>
+                <w:color w:val="auto"/>
                 <w:sz w:val="22"/>
                 <w:lang w:eastAsia="zh-CN"/>
               </w:rPr>
@@ -3319,6 +3463,7 @@
             <w:r>
               <w:rPr>
                 <w:rFonts w:ascii="Microsoft YaHei" w:eastAsia="Microsoft YaHei" w:hAnsi="Microsoft YaHei" w:cs="SimSun"/>
+                <w:color w:val="auto"/>
                 <w:sz w:val="22"/>
                 <w:lang w:eastAsia="zh-CN"/>
               </w:rPr>
@@ -3327,6 +3472,7 @@
             <w:r>
               <w:rPr>
                 <w:rFonts w:ascii="Microsoft YaHei" w:eastAsia="Microsoft YaHei" w:hAnsi="Microsoft YaHei" w:cs="SimSun"/>
+                <w:color w:val="auto"/>
                 <w:sz w:val="22"/>
                 <w:lang w:eastAsia="zh-CN"/>
               </w:rPr>
@@ -3335,6 +3481,7 @@
             <w:r>
               <w:rPr>
                 <w:rFonts w:ascii="Microsoft YaHei" w:eastAsia="Microsoft YaHei" w:hAnsi="Microsoft YaHei" w:cs="SimSun"/>
+                <w:color w:val="auto"/>
                 <w:sz w:val="22"/>
                 <w:lang w:eastAsia="zh-CN"/>
               </w:rPr>
@@ -3343,18 +3490,17 @@
             <w:r>
               <w:rPr>
                 <w:rFonts w:ascii="Microsoft YaHei" w:eastAsia="Microsoft YaHei" w:hAnsi="Microsoft YaHei" w:cs="SimSun"/>
+                <w:color w:val="auto"/>
                 <w:sz w:val="22"/>
                 <w:lang w:eastAsia="zh-CN"/>
               </w:rPr>
               <w:t>）</w:t>
             </w:r>
-            <w:bookmarkStart w:id="0" w:name="_GoBack"/>
-            <w:bookmarkEnd w:id="0"/>
-          </w:p>
-        </w:tc>
-        <w:tc>
-          <w:tcPr>
-            <w:tcW w:w="4262" w:type="dxa"/>
+          </w:p>
+        </w:tc>
+        <w:tc>
+          <w:tcPr>
+            <w:tcW w:w="4352" w:type="dxa"/>
             <w:tcBorders>
               <w:top w:val="single" w:sz="4" w:space="0" w:color="auto"/>
               <w:left w:val="single" w:sz="4" w:space="0" w:color="auto"/>
@@ -3520,7 +3666,7 @@
                 <w:sz w:val="22"/>
                 <w:lang w:eastAsia="zh-CN"/>
               </w:rPr>
-              <w:t xml:space="preserve"> （2）</w:t>
+              <w:t>（2）</w:t>
             </w:r>
             <w:r>
               <w:rPr>
@@ -3645,7 +3791,7 @@
         </w:tc>
         <w:tc>
           <w:tcPr>
-            <w:tcW w:w="4262" w:type="dxa"/>
+            <w:tcW w:w="4352" w:type="dxa"/>
             <w:tcBorders>
               <w:top w:val="single" w:sz="4" w:space="0" w:color="auto"/>
               <w:left w:val="single" w:sz="4" w:space="0" w:color="auto"/>
@@ -3660,6 +3806,7 @@
               <w:snapToGrid w:val="0"/>
               <w:spacing w:before="60" w:after="60" w:line="276" w:lineRule="auto"/>
               <w:ind w:right="0" w:firstLine="0"/>
+              <w:jc w:val="center"/>
               <w:rPr>
                 <w:rFonts w:ascii="Microsoft YaHei" w:eastAsia="Microsoft YaHei" w:hAnsi="Microsoft YaHei" w:cs="Tw Cen MT"/>
                 <w:color w:val="FFFF00"/>
@@ -3965,6 +4112,7 @@
                 <w:sz w:val="22"/>
                 <w:lang w:eastAsia="zh-CN"/>
               </w:rPr>
+              <w:lastRenderedPageBreak/>
               <w:t xml:space="preserve">工作坊6 – </w:t>
             </w:r>
             <w:r>
@@ -4048,7 +4196,7 @@
         </w:tc>
         <w:tc>
           <w:tcPr>
-            <w:tcW w:w="4262" w:type="dxa"/>
+            <w:tcW w:w="4352" w:type="dxa"/>
             <w:vMerge w:val="restart"/>
             <w:tcBorders>
               <w:top w:val="single" w:sz="4" w:space="0" w:color="auto"/>
@@ -4064,6 +4212,7 @@
               <w:snapToGrid w:val="0"/>
               <w:spacing w:before="60" w:after="120" w:line="276" w:lineRule="auto"/>
               <w:ind w:right="0" w:firstLine="0"/>
+              <w:jc w:val="center"/>
               <w:rPr>
                 <w:rFonts w:ascii="Microsoft YaHei" w:eastAsia="Microsoft YaHei" w:hAnsi="Microsoft YaHei"/>
                 <w:sz w:val="22"/>
@@ -4074,6 +4223,7 @@
                 <w:rFonts w:ascii="Microsoft YaHei" w:eastAsia="Microsoft YaHei" w:hAnsi="Microsoft YaHei"/>
                 <w:sz w:val="22"/>
               </w:rPr>
+              <w:lastRenderedPageBreak/>
               <w:t>--</w:t>
             </w:r>
           </w:p>
@@ -4193,7 +4343,7 @@
         </w:tc>
         <w:tc>
           <w:tcPr>
-            <w:tcW w:w="4262" w:type="dxa"/>
+            <w:tcW w:w="4352" w:type="dxa"/>
             <w:vMerge/>
             <w:tcBorders>
               <w:top w:val="single" w:sz="4" w:space="0" w:color="auto"/>
@@ -4282,7 +4432,7 @@
         </w:tc>
         <w:tc>
           <w:tcPr>
-            <w:tcW w:w="12786" w:type="dxa"/>
+            <w:tcW w:w="12876" w:type="dxa"/>
             <w:gridSpan w:val="3"/>
             <w:tcBorders>
               <w:top w:val="single" w:sz="4" w:space="0" w:color="auto"/>
@@ -4496,7 +4646,7 @@
         </w:tc>
         <w:tc>
           <w:tcPr>
-            <w:tcW w:w="4262" w:type="dxa"/>
+            <w:tcW w:w="4352" w:type="dxa"/>
             <w:tcBorders>
               <w:top w:val="single" w:sz="4" w:space="0" w:color="auto"/>
               <w:left w:val="single" w:sz="4" w:space="0" w:color="auto"/>
@@ -5060,6 +5210,8 @@
                 <w:lang w:eastAsia="zh-CN"/>
               </w:rPr>
             </w:pPr>
+            <w:bookmarkStart w:id="0" w:name="_GoBack"/>
+            <w:bookmarkEnd w:id="0"/>
           </w:p>
           <w:p>
             <w:pPr>
@@ -5151,7 +5303,7 @@
         </w:tc>
         <w:tc>
           <w:tcPr>
-            <w:tcW w:w="4262" w:type="dxa"/>
+            <w:tcW w:w="4352" w:type="dxa"/>
             <w:tcBorders>
               <w:top w:val="single" w:sz="4" w:space="0" w:color="auto"/>
               <w:left w:val="single" w:sz="4" w:space="0" w:color="auto"/>
@@ -5293,15 +5445,6 @@
                 <w:lang w:eastAsia="zh-CN"/>
               </w:rPr>
               <w:t>其他的恩赐</w:t>
-            </w:r>
-            <w:r>
-              <w:rPr>
-                <w:rFonts w:ascii="Microsoft YaHei" w:eastAsia="Microsoft YaHei" w:hAnsi="Microsoft YaHei" w:cs="SimSun"/>
-                <w:color w:val="000000"/>
-                <w:sz w:val="22"/>
-                <w:lang w:eastAsia="zh-CN"/>
-              </w:rPr>
-              <w:t xml:space="preserve"> </w:t>
             </w:r>
             <w:r>
               <w:rPr>
@@ -5588,7 +5731,7 @@
         </w:tc>
         <w:tc>
           <w:tcPr>
-            <w:tcW w:w="4262" w:type="dxa"/>
+            <w:tcW w:w="4352" w:type="dxa"/>
             <w:tcBorders>
               <w:top w:val="single" w:sz="4" w:space="0" w:color="auto"/>
               <w:left w:val="single" w:sz="4" w:space="0" w:color="auto"/>

</xml_diff>